<commit_message>
This is the first commit
</commit_message>
<xml_diff>
--- a/CS 4390_Computer NetworksProject V.1.docx
+++ b/CS 4390_Computer NetworksProject V.1.docx
@@ -2,7 +2,27 @@
 <file path=word/document.xml><?xml version="1.0" encoding="utf-8"?>
 <w:document xmlns:wpc="http://schemas.microsoft.com/office/word/2010/wordprocessingCanvas" xmlns:cx="http://schemas.microsoft.com/office/drawing/2014/chartex" xmlns:cx1="http://schemas.microsoft.com/office/drawing/2015/9/8/chartex" xmlns:cx2="http://schemas.microsoft.com/office/drawing/2015/10/21/chartex" xmlns:cx3="http://schemas.microsoft.com/office/drawing/2016/5/9/chartex" xmlns:cx4="http://schemas.microsoft.com/office/drawing/2016/5/10/chartex" xmlns:cx5="http://schemas.microsoft.com/office/drawing/2016/5/11/chartex" xmlns:cx6="http://schemas.microsoft.com/office/drawing/2016/5/12/chartex" xmlns:cx7="http://schemas.microsoft.com/office/drawing/2016/5/13/chartex" xmlns:cx8="http://schemas.microsoft.com/office/drawing/2016/5/14/chartex" xmlns:mc="http://schemas.openxmlformats.org/markup-compatibility/2006" xmlns:aink="http://schemas.microsoft.com/office/drawing/2016/ink" xmlns:am3d="http://schemas.microsoft.com/office/drawing/2017/model3d" xmlns:o="urn:schemas-microsoft-com:office:office" xmlns:r="http://schemas.openxmlformats.org/officeDocument/2006/relationships" xmlns:m="http://schemas.openxmlformats.org/officeDocument/2006/math" xmlns:v="urn:schemas-microsoft-com:vml" xmlns:wp14="http://schemas.microsoft.com/office/word/2010/wordprocessingDrawing" xmlns:wp="http://schemas.openxmlformats.org/drawingml/2006/wordprocessingDrawing" xmlns:w10="urn:schemas-microsoft-com:office:word" xmlns:w="http://schemas.openxmlformats.org/wordprocessingml/2006/main" xmlns:w14="http://schemas.microsoft.com/office/word/2010/wordml" xmlns:w15="http://schemas.microsoft.com/office/word/2012/wordml" xmlns:w16cid="http://schemas.microsoft.com/office/word/2016/wordml/cid" xmlns:w16se="http://schemas.microsoft.com/office/word/2015/wordml/symex" xmlns:wpg="http://schemas.microsoft.com/office/word/2010/wordprocessingGroup" xmlns:wpi="http://schemas.microsoft.com/office/word/2010/wordprocessingInk" xmlns:wne="http://schemas.microsoft.com/office/word/2006/wordml" xmlns:wps="http://schemas.microsoft.com/office/word/2010/wordprocessingShape" mc:Ignorable="w14 w15 w16se w16cid wp14">
   <w:body>
-    <w:p/>
+    <w:p>
+      <w:pPr>
+        <w:rPr>
+          <w:b/>
+          <w:sz w:val="24"/>
+          <w:szCs w:val="24"/>
+          <w:u w:val="single"/>
+        </w:rPr>
+      </w:pPr>
+      <w:bookmarkStart w:id="0" w:name="_GoBack"/>
+      <w:r>
+        <w:rPr>
+          <w:b/>
+          <w:sz w:val="24"/>
+          <w:szCs w:val="24"/>
+          <w:u w:val="single"/>
+        </w:rPr>
+        <w:t>Simple Network Simulation</w:t>
+      </w:r>
+    </w:p>
+    <w:bookmarkEnd w:id="0"/>
     <w:p>
       <w:pPr>
         <w:pStyle w:val="ListParagraph"/>
@@ -1158,8 +1178,6 @@
         </w:rPr>
         <w:t>c</w:t>
       </w:r>
-      <w:bookmarkStart w:id="0" w:name="_GoBack"/>
-      <w:bookmarkEnd w:id="0"/>
       <w:r>
         <w:rPr>
           <w:i/>
@@ -4138,9 +4156,9 @@
         </w:rPr>
         <w:lastRenderedPageBreak/>
         <w:drawing>
-          <wp:inline distT="0" distB="0" distL="0" distR="0" wp14:anchorId="24560660" wp14:editId="53F9FF9F">
-            <wp:extent cx="6221896" cy="4909820"/>
-            <wp:effectExtent l="0" t="0" r="7620" b="5080"/>
+          <wp:inline distT="0" distB="0" distL="0" distR="0" wp14:anchorId="24560660" wp14:editId="4D9F1EDE">
+            <wp:extent cx="6276615" cy="4953000"/>
+            <wp:effectExtent l="0" t="0" r="0" b="0"/>
             <wp:docPr id="3" name="Picture 3"/>
             <wp:cNvGraphicFramePr>
               <a:graphicFrameLocks xmlns:a="http://schemas.openxmlformats.org/drawingml/2006/main" noChangeAspect="1"/>
@@ -4161,7 +4179,7 @@
                   <pic:spPr>
                     <a:xfrm>
                       <a:off x="0" y="0"/>
-                      <a:ext cx="6229036" cy="4915454"/>
+                      <a:ext cx="6285058" cy="4959663"/>
                     </a:xfrm>
                     <a:prstGeom prst="rect">
                       <a:avLst/>

</xml_diff>